<commit_message>
fixing some typo in report
</commit_message>
<xml_diff>
--- a/report/report.docx
+++ b/report/report.docx
@@ -581,7 +581,7 @@
           <w:szCs w:val="32"/>
           <w:lang w:val="en-US"/>
         </w:rPr>
-        <w:t>Đ</w:t>
+        <w:t>D</w:t>
       </w:r>
       <w:r>
         <w:rPr>
@@ -3329,6 +3329,7 @@
         <w:br w:type="page"/>
       </w:r>
     </w:p>
+    <w:bookmarkStart w:id="1" w:name="_Toc91595176"/>
     <w:p>
       <w:pPr>
         <w:pStyle w:val="Heading1"/>
@@ -3351,7 +3352,6 @@
           <w:lang w:val="en-US"/>
         </w:rPr>
       </w:pPr>
-      <w:bookmarkStart w:id="1" w:name="_Toc91595176"/>
       <w:r>
         <w:rPr>
           <w:rFonts w:ascii="Century" w:eastAsia="Times New Roman" w:hAnsi="Century" w:cs="Times New Roman"/>
@@ -8589,7 +8589,6 @@
           </w:rPr>
           <w:t xml:space="preserve"> | </w:t>
         </w:r>
-        <w:proofErr w:type="spellStart"/>
         <w:r>
           <w:rPr>
             <w:rFonts w:ascii="Century" w:hAnsi="Century"/>
@@ -8598,7 +8597,6 @@
           </w:rPr>
           <w:t>Page</w:t>
         </w:r>
-        <w:proofErr w:type="spellEnd"/>
       </w:p>
     </w:sdtContent>
   </w:sdt>

</xml_diff>